<commit_message>
changed tiling function. Previously, it only computed partially in C element. Now it computes whole
</commit_message>
<xml_diff>
--- a/Report.docx
+++ b/Report.docx
@@ -309,7 +309,7 @@
           <w:b/>
           <w:bCs/>
         </w:rPr>
-        <w:t>time:0.203718secs bandwidth:3.985903GB/s  flops:0.986660GFLOP/s  arithmetic_intensity:0.247537FLOP/byte</w:t>
+        <w:t>time:2.042972secs bandwidth:3.956981GB/s  flops:0.983861GFLOP/s  arithmetic_intensity:0.248639FLOP/byte</w:t>
       </w:r>
     </w:p>
     <w:p>
@@ -329,7 +329,7 @@
           <w:b/>
           <w:bCs/>
         </w:rPr>
-        <w:t>time:0.481821secs bandwidth:4.175826GB/s  flops:1.039806GFLOP/s  arithmetic_intensity:0.249006FLOP/byte</w:t>
+        <w:t>time:1.932407secs bandwidth:4.158543GB/s  flops:1.037048GFLOP/s  arithmetic_intensity:0.249378FLOP/byte</w:t>
       </w:r>
     </w:p>
     <w:p>

</xml_diff>